<commit_message>
SCG - File update
</commit_message>
<xml_diff>
--- a/Selenium.docx
+++ b/Selenium.docx
@@ -24,9 +24,27 @@
       </w:r>
     </w:p>
     <w:p>
-      <w:r>
-        <w:t>First of all, we have to download the driver for open our browser. At the moment</w:t>
-      </w:r>
+      <w:proofErr w:type="gramStart"/>
+      <w:r>
+        <w:t>First of all</w:t>
+      </w:r>
+      <w:proofErr w:type="gramEnd"/>
+      <w:r>
+        <w:t xml:space="preserve">, we have to download the driver </w:t>
+      </w:r>
+      <w:proofErr w:type="gramStart"/>
+      <w:r>
+        <w:t>for</w:t>
+      </w:r>
+      <w:proofErr w:type="gramEnd"/>
+      <w:r>
+        <w:t xml:space="preserve"> open our browser. </w:t>
+      </w:r>
+      <w:proofErr w:type="gramStart"/>
+      <w:r>
+        <w:t>At the moment</w:t>
+      </w:r>
+      <w:proofErr w:type="gramEnd"/>
       <w:r>
         <w:t xml:space="preserve"> (12/2022)</w:t>
       </w:r>
@@ -45,7 +63,15 @@
         <w:t xml:space="preserve">. Once downloaded, </w:t>
       </w:r>
       <w:r>
-        <w:t xml:space="preserve">save file in a forder and write </w:t>
+        <w:t xml:space="preserve">save file in a </w:t>
+      </w:r>
+      <w:proofErr w:type="spellStart"/>
+      <w:r>
+        <w:t>forder</w:t>
+      </w:r>
+      <w:proofErr w:type="spellEnd"/>
+      <w:r>
+        <w:t xml:space="preserve"> and write </w:t>
       </w:r>
       <w:r>
         <w:t xml:space="preserve">the </w:t>
@@ -68,15 +94,61 @@
           <w:szCs w:val="20"/>
         </w:rPr>
       </w:pPr>
-      <w:r>
-        <w:rPr>
-          <w:rFonts w:ascii="Consolas" w:hAnsi="Consolas"/>
-          <w:i/>
-          <w:iCs/>
-          <w:sz w:val="20"/>
-          <w:szCs w:val="20"/>
-        </w:rPr>
-        <w:t xml:space="preserve">System.setProperty("webdriver.chrome.driver", </w:t>
+      <w:proofErr w:type="spellStart"/>
+      <w:r>
+        <w:rPr>
+          <w:rFonts w:ascii="Consolas" w:hAnsi="Consolas"/>
+          <w:i/>
+          <w:iCs/>
+          <w:sz w:val="20"/>
+          <w:szCs w:val="20"/>
+        </w:rPr>
+        <w:t>System.setProperty</w:t>
+      </w:r>
+      <w:proofErr w:type="spellEnd"/>
+      <w:r>
+        <w:rPr>
+          <w:rFonts w:ascii="Consolas" w:hAnsi="Consolas"/>
+          <w:i/>
+          <w:iCs/>
+          <w:sz w:val="20"/>
+          <w:szCs w:val="20"/>
+        </w:rPr>
+        <w:t>("</w:t>
+      </w:r>
+      <w:proofErr w:type="spellStart"/>
+      <w:proofErr w:type="gramStart"/>
+      <w:r>
+        <w:rPr>
+          <w:rFonts w:ascii="Consolas" w:hAnsi="Consolas"/>
+          <w:i/>
+          <w:iCs/>
+          <w:sz w:val="20"/>
+          <w:szCs w:val="20"/>
+        </w:rPr>
+        <w:t>webdriver.chrome</w:t>
+      </w:r>
+      <w:proofErr w:type="gramEnd"/>
+      <w:r>
+        <w:rPr>
+          <w:rFonts w:ascii="Consolas" w:hAnsi="Consolas"/>
+          <w:i/>
+          <w:iCs/>
+          <w:sz w:val="20"/>
+          <w:szCs w:val="20"/>
+        </w:rPr>
+        <w:t>.driver</w:t>
+      </w:r>
+      <w:proofErr w:type="spellEnd"/>
+      <w:r>
+        <w:rPr>
+          <w:rFonts w:ascii="Consolas" w:hAnsi="Consolas"/>
+          <w:i/>
+          <w:iCs/>
+          <w:sz w:val="20"/>
+          <w:szCs w:val="20"/>
+        </w:rPr>
+        <w:t xml:space="preserve">", </w:t>
       </w:r>
       <w:r>
         <w:rPr>
@@ -120,7 +192,41 @@
           <w:sz w:val="20"/>
           <w:szCs w:val="20"/>
         </w:rPr>
-        <w:t>WebDriver driver = new ChromeDriver();</w:t>
+        <w:t xml:space="preserve">WebDriver driver = new </w:t>
+      </w:r>
+      <w:proofErr w:type="spellStart"/>
+      <w:proofErr w:type="gramStart"/>
+      <w:r>
+        <w:rPr>
+          <w:rFonts w:ascii="Consolas" w:hAnsi="Consolas"/>
+          <w:i/>
+          <w:iCs/>
+          <w:sz w:val="20"/>
+          <w:szCs w:val="20"/>
+        </w:rPr>
+        <w:t>ChromeDriver</w:t>
+      </w:r>
+      <w:proofErr w:type="spellEnd"/>
+      <w:r>
+        <w:rPr>
+          <w:rFonts w:ascii="Consolas" w:hAnsi="Consolas"/>
+          <w:i/>
+          <w:iCs/>
+          <w:sz w:val="20"/>
+          <w:szCs w:val="20"/>
+        </w:rPr>
+        <w:t>(</w:t>
+      </w:r>
+      <w:proofErr w:type="gramEnd"/>
+      <w:r>
+        <w:rPr>
+          <w:rFonts w:ascii="Consolas" w:hAnsi="Consolas"/>
+          <w:i/>
+          <w:iCs/>
+          <w:sz w:val="20"/>
+          <w:szCs w:val="20"/>
+        </w:rPr>
+        <w:t>);</w:t>
       </w:r>
     </w:p>
     <w:p>
@@ -134,16 +240,40 @@
           <w:szCs w:val="20"/>
         </w:rPr>
       </w:pPr>
-      <w:r>
-        <w:rPr>
-          <w:rFonts w:ascii="Consolas" w:hAnsi="Consolas"/>
-          <w:i/>
-          <w:iCs/>
-          <w:sz w:val="20"/>
-          <w:szCs w:val="20"/>
-        </w:rPr>
-        <w:t>driver.get("http://www.google.com");</w:t>
-      </w:r>
+      <w:proofErr w:type="spellStart"/>
+      <w:r>
+        <w:rPr>
+          <w:rFonts w:ascii="Consolas" w:hAnsi="Consolas"/>
+          <w:i/>
+          <w:iCs/>
+          <w:sz w:val="20"/>
+          <w:szCs w:val="20"/>
+        </w:rPr>
+        <w:t>driver.get</w:t>
+      </w:r>
+      <w:proofErr w:type="spellEnd"/>
+      <w:r>
+        <w:rPr>
+          <w:rFonts w:ascii="Consolas" w:hAnsi="Consolas"/>
+          <w:i/>
+          <w:iCs/>
+          <w:sz w:val="20"/>
+          <w:szCs w:val="20"/>
+        </w:rPr>
+        <w:t>("http://www.google.com"</w:t>
+      </w:r>
+      <w:proofErr w:type="gramStart"/>
+      <w:r>
+        <w:rPr>
+          <w:rFonts w:ascii="Consolas" w:hAnsi="Consolas"/>
+          <w:i/>
+          <w:iCs/>
+          <w:sz w:val="20"/>
+          <w:szCs w:val="20"/>
+        </w:rPr>
+        <w:t>);</w:t>
+      </w:r>
+      <w:proofErr w:type="gramEnd"/>
     </w:p>
     <w:p>
       <w:pPr>
@@ -202,7 +332,85 @@
           <w:sz w:val="20"/>
           <w:szCs w:val="20"/>
         </w:rPr>
-        <w:t xml:space="preserve">   &lt;groupId&gt;org.seleniumhq.selenium&lt;/groupId&gt;</w:t>
+        <w:t xml:space="preserve">   </w:t>
+      </w:r>
+      <w:proofErr w:type="gramStart"/>
+      <w:r>
+        <w:rPr>
+          <w:rFonts w:ascii="Consolas" w:hAnsi="Consolas"/>
+          <w:i/>
+          <w:iCs/>
+          <w:sz w:val="20"/>
+          <w:szCs w:val="20"/>
+        </w:rPr>
+        <w:t>&lt;</w:t>
+      </w:r>
+      <w:proofErr w:type="spellStart"/>
+      <w:r>
+        <w:rPr>
+          <w:rFonts w:ascii="Consolas" w:hAnsi="Consolas"/>
+          <w:i/>
+          <w:iCs/>
+          <w:sz w:val="20"/>
+          <w:szCs w:val="20"/>
+        </w:rPr>
+        <w:t>groupId</w:t>
+      </w:r>
+      <w:proofErr w:type="spellEnd"/>
+      <w:r>
+        <w:rPr>
+          <w:rFonts w:ascii="Consolas" w:hAnsi="Consolas"/>
+          <w:i/>
+          <w:iCs/>
+          <w:sz w:val="20"/>
+          <w:szCs w:val="20"/>
+        </w:rPr>
+        <w:t>&gt;</w:t>
+      </w:r>
+      <w:proofErr w:type="spellStart"/>
+      <w:r>
+        <w:rPr>
+          <w:rFonts w:ascii="Consolas" w:hAnsi="Consolas"/>
+          <w:i/>
+          <w:iCs/>
+          <w:sz w:val="20"/>
+          <w:szCs w:val="20"/>
+        </w:rPr>
+        <w:t>org.seleniumhq.selenium</w:t>
+      </w:r>
+      <w:proofErr w:type="spellEnd"/>
+      <w:proofErr w:type="gramEnd"/>
+      <w:r>
+        <w:rPr>
+          <w:rFonts w:ascii="Consolas" w:hAnsi="Consolas"/>
+          <w:i/>
+          <w:iCs/>
+          <w:sz w:val="20"/>
+          <w:szCs w:val="20"/>
+        </w:rPr>
+        <w:t>&lt;/</w:t>
+      </w:r>
+      <w:proofErr w:type="spellStart"/>
+      <w:r>
+        <w:rPr>
+          <w:rFonts w:ascii="Consolas" w:hAnsi="Consolas"/>
+          <w:i/>
+          <w:iCs/>
+          <w:sz w:val="20"/>
+          <w:szCs w:val="20"/>
+        </w:rPr>
+        <w:t>groupId</w:t>
+      </w:r>
+      <w:proofErr w:type="spellEnd"/>
+      <w:r>
+        <w:rPr>
+          <w:rFonts w:ascii="Consolas" w:hAnsi="Consolas"/>
+          <w:i/>
+          <w:iCs/>
+          <w:sz w:val="20"/>
+          <w:szCs w:val="20"/>
+        </w:rPr>
+        <w:t>&gt;</w:t>
       </w:r>
     </w:p>
     <w:p>
@@ -224,7 +432,51 @@
           <w:sz w:val="20"/>
           <w:szCs w:val="20"/>
         </w:rPr>
-        <w:t xml:space="preserve">   &lt;artifactId&gt;selenium-java&lt;/artifactId&gt;</w:t>
+        <w:t xml:space="preserve">   &lt;</w:t>
+      </w:r>
+      <w:proofErr w:type="spellStart"/>
+      <w:r>
+        <w:rPr>
+          <w:rFonts w:ascii="Consolas" w:hAnsi="Consolas"/>
+          <w:i/>
+          <w:iCs/>
+          <w:sz w:val="20"/>
+          <w:szCs w:val="20"/>
+        </w:rPr>
+        <w:t>artifactId</w:t>
+      </w:r>
+      <w:proofErr w:type="spellEnd"/>
+      <w:r>
+        <w:rPr>
+          <w:rFonts w:ascii="Consolas" w:hAnsi="Consolas"/>
+          <w:i/>
+          <w:iCs/>
+          <w:sz w:val="20"/>
+          <w:szCs w:val="20"/>
+        </w:rPr>
+        <w:t>&gt;selenium-java&lt;/</w:t>
+      </w:r>
+      <w:proofErr w:type="spellStart"/>
+      <w:r>
+        <w:rPr>
+          <w:rFonts w:ascii="Consolas" w:hAnsi="Consolas"/>
+          <w:i/>
+          <w:iCs/>
+          <w:sz w:val="20"/>
+          <w:szCs w:val="20"/>
+        </w:rPr>
+        <w:t>artifactId</w:t>
+      </w:r>
+      <w:proofErr w:type="spellEnd"/>
+      <w:r>
+        <w:rPr>
+          <w:rFonts w:ascii="Consolas" w:hAnsi="Consolas"/>
+          <w:i/>
+          <w:iCs/>
+          <w:sz w:val="20"/>
+          <w:szCs w:val="20"/>
+        </w:rPr>
+        <w:t>&gt;</w:t>
       </w:r>
     </w:p>
     <w:p>
@@ -324,7 +576,85 @@
           <w:sz w:val="20"/>
           <w:szCs w:val="20"/>
         </w:rPr>
-        <w:t xml:space="preserve">   &lt;groupId&gt;org.seleniumhq.selenium&lt;/groupId&gt;</w:t>
+        <w:t xml:space="preserve">   </w:t>
+      </w:r>
+      <w:proofErr w:type="gramStart"/>
+      <w:r>
+        <w:rPr>
+          <w:rFonts w:ascii="Consolas" w:hAnsi="Consolas"/>
+          <w:i/>
+          <w:iCs/>
+          <w:sz w:val="20"/>
+          <w:szCs w:val="20"/>
+        </w:rPr>
+        <w:t>&lt;</w:t>
+      </w:r>
+      <w:proofErr w:type="spellStart"/>
+      <w:r>
+        <w:rPr>
+          <w:rFonts w:ascii="Consolas" w:hAnsi="Consolas"/>
+          <w:i/>
+          <w:iCs/>
+          <w:sz w:val="20"/>
+          <w:szCs w:val="20"/>
+        </w:rPr>
+        <w:t>groupId</w:t>
+      </w:r>
+      <w:proofErr w:type="spellEnd"/>
+      <w:r>
+        <w:rPr>
+          <w:rFonts w:ascii="Consolas" w:hAnsi="Consolas"/>
+          <w:i/>
+          <w:iCs/>
+          <w:sz w:val="20"/>
+          <w:szCs w:val="20"/>
+        </w:rPr>
+        <w:t>&gt;</w:t>
+      </w:r>
+      <w:proofErr w:type="spellStart"/>
+      <w:r>
+        <w:rPr>
+          <w:rFonts w:ascii="Consolas" w:hAnsi="Consolas"/>
+          <w:i/>
+          <w:iCs/>
+          <w:sz w:val="20"/>
+          <w:szCs w:val="20"/>
+        </w:rPr>
+        <w:t>org.seleniumhq.selenium</w:t>
+      </w:r>
+      <w:proofErr w:type="spellEnd"/>
+      <w:proofErr w:type="gramEnd"/>
+      <w:r>
+        <w:rPr>
+          <w:rFonts w:ascii="Consolas" w:hAnsi="Consolas"/>
+          <w:i/>
+          <w:iCs/>
+          <w:sz w:val="20"/>
+          <w:szCs w:val="20"/>
+        </w:rPr>
+        <w:t>&lt;/</w:t>
+      </w:r>
+      <w:proofErr w:type="spellStart"/>
+      <w:r>
+        <w:rPr>
+          <w:rFonts w:ascii="Consolas" w:hAnsi="Consolas"/>
+          <w:i/>
+          <w:iCs/>
+          <w:sz w:val="20"/>
+          <w:szCs w:val="20"/>
+        </w:rPr>
+        <w:t>groupId</w:t>
+      </w:r>
+      <w:proofErr w:type="spellEnd"/>
+      <w:r>
+        <w:rPr>
+          <w:rFonts w:ascii="Consolas" w:hAnsi="Consolas"/>
+          <w:i/>
+          <w:iCs/>
+          <w:sz w:val="20"/>
+          <w:szCs w:val="20"/>
+        </w:rPr>
+        <w:t>&gt;</w:t>
       </w:r>
     </w:p>
     <w:p>
@@ -346,7 +676,51 @@
           <w:sz w:val="20"/>
           <w:szCs w:val="20"/>
         </w:rPr>
-        <w:t xml:space="preserve">   &lt;artifactId&gt;selenium-chrome-driver&lt;/artifactId&gt;</w:t>
+        <w:t xml:space="preserve">   &lt;</w:t>
+      </w:r>
+      <w:proofErr w:type="spellStart"/>
+      <w:r>
+        <w:rPr>
+          <w:rFonts w:ascii="Consolas" w:hAnsi="Consolas"/>
+          <w:i/>
+          <w:iCs/>
+          <w:sz w:val="20"/>
+          <w:szCs w:val="20"/>
+        </w:rPr>
+        <w:t>artifactId</w:t>
+      </w:r>
+      <w:proofErr w:type="spellEnd"/>
+      <w:r>
+        <w:rPr>
+          <w:rFonts w:ascii="Consolas" w:hAnsi="Consolas"/>
+          <w:i/>
+          <w:iCs/>
+          <w:sz w:val="20"/>
+          <w:szCs w:val="20"/>
+        </w:rPr>
+        <w:t>&gt;selenium-chrome-driver&lt;/</w:t>
+      </w:r>
+      <w:proofErr w:type="spellStart"/>
+      <w:r>
+        <w:rPr>
+          <w:rFonts w:ascii="Consolas" w:hAnsi="Consolas"/>
+          <w:i/>
+          <w:iCs/>
+          <w:sz w:val="20"/>
+          <w:szCs w:val="20"/>
+        </w:rPr>
+        <w:t>artifactId</w:t>
+      </w:r>
+      <w:proofErr w:type="spellEnd"/>
+      <w:r>
+        <w:rPr>
+          <w:rFonts w:ascii="Consolas" w:hAnsi="Consolas"/>
+          <w:i/>
+          <w:iCs/>
+          <w:sz w:val="20"/>
+          <w:szCs w:val="20"/>
+        </w:rPr>
+        <w:t>&gt;</w:t>
       </w:r>
     </w:p>
     <w:p>
@@ -406,9 +780,11 @@
       <w:pPr>
         <w:pStyle w:val="Heading1"/>
       </w:pPr>
+      <w:proofErr w:type="spellStart"/>
       <w:r>
         <w:t>LocateWebElements</w:t>
       </w:r>
+      <w:proofErr w:type="spellEnd"/>
     </w:p>
     <w:p>
       <w:r>
@@ -422,40 +798,90 @@
           <w:bCs/>
         </w:rPr>
       </w:pPr>
+      <w:proofErr w:type="spellStart"/>
+      <w:proofErr w:type="gramStart"/>
       <w:r>
         <w:rPr>
           <w:b/>
           <w:bCs/>
         </w:rPr>
-        <w:t>findElement(By.id(&lt;id&gt;))</w:t>
-      </w:r>
-    </w:p>
-    <w:p>
-      <w:r>
-        <w:t>Return: the element find whose id match with parameter pass</w:t>
-      </w:r>
-    </w:p>
-    <w:p>
-      <w:r>
-        <w:t xml:space="preserve">Throws: </w:t>
-      </w:r>
-      <w:r>
-        <w:t>NoSuchElementException - If no matching elements are found</w:t>
-      </w:r>
-    </w:p>
-    <w:p>
-      <w:pPr>
+        <w:t>findElement</w:t>
+      </w:r>
+      <w:proofErr w:type="spellEnd"/>
+      <w:r>
         <w:rPr>
           <w:b/>
           <w:bCs/>
         </w:rPr>
-      </w:pPr>
+        <w:t>(</w:t>
+      </w:r>
+      <w:proofErr w:type="gramEnd"/>
       <w:r>
         <w:rPr>
           <w:b/>
           <w:bCs/>
         </w:rPr>
-        <w:t>findElements(By.TagName(&lt;a&gt;))</w:t>
+        <w:t>By.id(&lt;id&gt;))</w:t>
+      </w:r>
+    </w:p>
+    <w:p>
+      <w:r>
+        <w:t>Return: the element find whose id match with parameter pass</w:t>
+      </w:r>
+    </w:p>
+    <w:p>
+      <w:r>
+        <w:t xml:space="preserve">Throws: </w:t>
+      </w:r>
+      <w:proofErr w:type="spellStart"/>
+      <w:r>
+        <w:t>NoSuchElementException</w:t>
+      </w:r>
+      <w:proofErr w:type="spellEnd"/>
+      <w:r>
+        <w:t xml:space="preserve"> - If no matching elements are found</w:t>
+      </w:r>
+    </w:p>
+    <w:p>
+      <w:pPr>
+        <w:rPr>
+          <w:b/>
+          <w:bCs/>
+        </w:rPr>
+      </w:pPr>
+      <w:proofErr w:type="spellStart"/>
+      <w:proofErr w:type="gramStart"/>
+      <w:r>
+        <w:rPr>
+          <w:b/>
+          <w:bCs/>
+        </w:rPr>
+        <w:t>findElements</w:t>
+      </w:r>
+      <w:proofErr w:type="spellEnd"/>
+      <w:r>
+        <w:rPr>
+          <w:b/>
+          <w:bCs/>
+        </w:rPr>
+        <w:t>(</w:t>
+      </w:r>
+      <w:proofErr w:type="spellStart"/>
+      <w:proofErr w:type="gramEnd"/>
+      <w:r>
+        <w:rPr>
+          <w:b/>
+          <w:bCs/>
+        </w:rPr>
+        <w:t>By.TagName</w:t>
+      </w:r>
+      <w:proofErr w:type="spellEnd"/>
+      <w:r>
+        <w:rPr>
+          <w:b/>
+          <w:bCs/>
+        </w:rPr>
+        <w:t>(&lt;a&gt;))</w:t>
       </w:r>
     </w:p>
     <w:p>
@@ -463,7 +889,15 @@
         <w:t xml:space="preserve">Returns: </w:t>
       </w:r>
       <w:r>
-        <w:t>A list of all WebElements, or an empty list if nothing matches</w:t>
+        <w:t xml:space="preserve">A list of all </w:t>
+      </w:r>
+      <w:proofErr w:type="spellStart"/>
+      <w:r>
+        <w:t>WebElements</w:t>
+      </w:r>
+      <w:proofErr w:type="spellEnd"/>
+      <w:r>
+        <w:t>, or an empty list if nothing matches</w:t>
       </w:r>
     </w:p>
     <w:p/>
@@ -471,8 +905,13 @@
       <w:pPr>
         <w:pStyle w:val="Heading2"/>
       </w:pPr>
-      <w:r>
-        <w:t>WebElements Locator</w:t>
+      <w:proofErr w:type="spellStart"/>
+      <w:r>
+        <w:t>WebElements</w:t>
+      </w:r>
+      <w:proofErr w:type="spellEnd"/>
+      <w:r>
+        <w:t xml:space="preserve"> Locator</w:t>
       </w:r>
     </w:p>
     <w:p/>
@@ -529,8 +968,15 @@
             <w:tcW w:w="4675" w:type="dxa"/>
           </w:tcPr>
           <w:p>
-            <w:r>
-              <w:t>driver.findElement(By.id(&lt;id&gt;))</w:t>
+            <w:proofErr w:type="spellStart"/>
+            <w:proofErr w:type="gramStart"/>
+            <w:r>
+              <w:t>driver.findElement</w:t>
+            </w:r>
+            <w:proofErr w:type="spellEnd"/>
+            <w:proofErr w:type="gramEnd"/>
+            <w:r>
+              <w:t>(By.id(&lt;id&gt;))</w:t>
             </w:r>
           </w:p>
         </w:tc>
@@ -555,8 +1001,15 @@
             <w:tcW w:w="4675" w:type="dxa"/>
           </w:tcPr>
           <w:p>
-            <w:r>
-              <w:t>driver.findElement(By.name(&lt;name&gt;))</w:t>
+            <w:proofErr w:type="spellStart"/>
+            <w:proofErr w:type="gramStart"/>
+            <w:r>
+              <w:t>driver.findElement</w:t>
+            </w:r>
+            <w:proofErr w:type="spellEnd"/>
+            <w:proofErr w:type="gramEnd"/>
+            <w:r>
+              <w:t>(By.name(&lt;name&gt;))</w:t>
             </w:r>
           </w:p>
         </w:tc>
@@ -570,9 +1023,11 @@
             <w:tcW w:w="4675" w:type="dxa"/>
           </w:tcPr>
           <w:p>
+            <w:proofErr w:type="spellStart"/>
             <w:r>
               <w:t>className</w:t>
             </w:r>
+            <w:proofErr w:type="spellEnd"/>
           </w:p>
         </w:tc>
         <w:tc>
@@ -580,8 +1035,31 @@
             <w:tcW w:w="4675" w:type="dxa"/>
           </w:tcPr>
           <w:p>
-            <w:r>
-              <w:t>driver.findElement(By.className(&lt;className&gt;))</w:t>
+            <w:proofErr w:type="spellStart"/>
+            <w:proofErr w:type="gramStart"/>
+            <w:r>
+              <w:t>driver.findElement</w:t>
+            </w:r>
+            <w:proofErr w:type="spellEnd"/>
+            <w:proofErr w:type="gramEnd"/>
+            <w:r>
+              <w:t>(</w:t>
+            </w:r>
+            <w:proofErr w:type="spellStart"/>
+            <w:r>
+              <w:t>By.className</w:t>
+            </w:r>
+            <w:proofErr w:type="spellEnd"/>
+            <w:r>
+              <w:t>(&lt;</w:t>
+            </w:r>
+            <w:proofErr w:type="spellStart"/>
+            <w:r>
+              <w:t>className</w:t>
+            </w:r>
+            <w:proofErr w:type="spellEnd"/>
+            <w:r>
+              <w:t>&gt;))</w:t>
             </w:r>
           </w:p>
         </w:tc>
@@ -595,12 +1073,14 @@
             <w:tcW w:w="4675" w:type="dxa"/>
           </w:tcPr>
           <w:p>
+            <w:proofErr w:type="spellStart"/>
             <w:r>
               <w:rPr>
                 <w:lang w:val="it-IT"/>
               </w:rPr>
               <w:t>tagName</w:t>
             </w:r>
+            <w:proofErr w:type="spellEnd"/>
           </w:p>
         </w:tc>
         <w:tc>
@@ -608,11 +1088,49 @@
             <w:tcW w:w="4675" w:type="dxa"/>
           </w:tcPr>
           <w:p>
+            <w:proofErr w:type="spellStart"/>
+            <w:proofErr w:type="gramStart"/>
             <w:r>
               <w:rPr>
                 <w:lang w:val="it-IT"/>
               </w:rPr>
-              <w:t>driver.findElement(By.tagName(&lt;tagName&gt;))</w:t>
+              <w:t>driver.findElement</w:t>
+            </w:r>
+            <w:proofErr w:type="spellEnd"/>
+            <w:proofErr w:type="gramEnd"/>
+            <w:r>
+              <w:rPr>
+                <w:lang w:val="it-IT"/>
+              </w:rPr>
+              <w:t>(</w:t>
+            </w:r>
+            <w:proofErr w:type="spellStart"/>
+            <w:r>
+              <w:rPr>
+                <w:lang w:val="it-IT"/>
+              </w:rPr>
+              <w:t>By.tagName</w:t>
+            </w:r>
+            <w:proofErr w:type="spellEnd"/>
+            <w:r>
+              <w:rPr>
+                <w:lang w:val="it-IT"/>
+              </w:rPr>
+              <w:t>(&lt;</w:t>
+            </w:r>
+            <w:proofErr w:type="spellStart"/>
+            <w:r>
+              <w:rPr>
+                <w:lang w:val="it-IT"/>
+              </w:rPr>
+              <w:t>tagName</w:t>
+            </w:r>
+            <w:proofErr w:type="spellEnd"/>
+            <w:r>
+              <w:rPr>
+                <w:lang w:val="it-IT"/>
+              </w:rPr>
+              <w:t>&gt;))</w:t>
             </w:r>
           </w:p>
         </w:tc>
@@ -626,9 +1144,11 @@
             <w:tcW w:w="4675" w:type="dxa"/>
           </w:tcPr>
           <w:p>
+            <w:proofErr w:type="spellStart"/>
             <w:r>
               <w:t>linkText</w:t>
             </w:r>
+            <w:proofErr w:type="spellEnd"/>
           </w:p>
         </w:tc>
         <w:tc>
@@ -636,8 +1156,31 @@
             <w:tcW w:w="4675" w:type="dxa"/>
           </w:tcPr>
           <w:p>
-            <w:r>
-              <w:t>driver.findElement(By.linkText(&lt;linkText&gt;))</w:t>
+            <w:proofErr w:type="spellStart"/>
+            <w:proofErr w:type="gramStart"/>
+            <w:r>
+              <w:t>driver.findElement</w:t>
+            </w:r>
+            <w:proofErr w:type="spellEnd"/>
+            <w:proofErr w:type="gramEnd"/>
+            <w:r>
+              <w:t>(</w:t>
+            </w:r>
+            <w:proofErr w:type="spellStart"/>
+            <w:r>
+              <w:t>By.linkText</w:t>
+            </w:r>
+            <w:proofErr w:type="spellEnd"/>
+            <w:r>
+              <w:t>(&lt;</w:t>
+            </w:r>
+            <w:proofErr w:type="spellStart"/>
+            <w:r>
+              <w:t>linkText</w:t>
+            </w:r>
+            <w:proofErr w:type="spellEnd"/>
+            <w:r>
+              <w:t>&gt;))</w:t>
             </w:r>
           </w:p>
         </w:tc>
@@ -651,9 +1194,11 @@
             <w:tcW w:w="4675" w:type="dxa"/>
           </w:tcPr>
           <w:p>
+            <w:proofErr w:type="spellStart"/>
             <w:r>
               <w:t>partialLinkText</w:t>
             </w:r>
+            <w:proofErr w:type="spellEnd"/>
           </w:p>
         </w:tc>
         <w:tc>
@@ -661,8 +1206,31 @@
             <w:tcW w:w="4675" w:type="dxa"/>
           </w:tcPr>
           <w:p>
-            <w:r>
-              <w:t>driver.findElement(By.partialLinkText(&lt;partialLinkText&gt;))</w:t>
+            <w:proofErr w:type="spellStart"/>
+            <w:proofErr w:type="gramStart"/>
+            <w:r>
+              <w:t>driver.findElement</w:t>
+            </w:r>
+            <w:proofErr w:type="spellEnd"/>
+            <w:proofErr w:type="gramEnd"/>
+            <w:r>
+              <w:t>(</w:t>
+            </w:r>
+            <w:proofErr w:type="spellStart"/>
+            <w:r>
+              <w:t>By.partialLinkText</w:t>
+            </w:r>
+            <w:proofErr w:type="spellEnd"/>
+            <w:r>
+              <w:t>(&lt;</w:t>
+            </w:r>
+            <w:proofErr w:type="spellStart"/>
+            <w:r>
+              <w:t>partialLinkText</w:t>
+            </w:r>
+            <w:proofErr w:type="spellEnd"/>
+            <w:r>
+              <w:t>&gt;))</w:t>
             </w:r>
           </w:p>
         </w:tc>
@@ -676,9 +1244,11 @@
             <w:tcW w:w="4675" w:type="dxa"/>
           </w:tcPr>
           <w:p>
+            <w:proofErr w:type="spellStart"/>
             <w:r>
               <w:t>cssSelector</w:t>
             </w:r>
+            <w:proofErr w:type="spellEnd"/>
           </w:p>
         </w:tc>
         <w:tc>
@@ -686,8 +1256,23 @@
             <w:tcW w:w="4675" w:type="dxa"/>
           </w:tcPr>
           <w:p>
-            <w:r>
-              <w:t>driver.findElement(By.cssSelector(&lt;expression&gt;))</w:t>
+            <w:proofErr w:type="spellStart"/>
+            <w:proofErr w:type="gramStart"/>
+            <w:r>
+              <w:t>driver.findElement</w:t>
+            </w:r>
+            <w:proofErr w:type="spellEnd"/>
+            <w:proofErr w:type="gramEnd"/>
+            <w:r>
+              <w:t>(</w:t>
+            </w:r>
+            <w:proofErr w:type="spellStart"/>
+            <w:r>
+              <w:t>By.cssSelector</w:t>
+            </w:r>
+            <w:proofErr w:type="spellEnd"/>
+            <w:r>
+              <w:t>(&lt;expression&gt;))</w:t>
             </w:r>
           </w:p>
         </w:tc>
@@ -701,9 +1286,11 @@
             <w:tcW w:w="4675" w:type="dxa"/>
           </w:tcPr>
           <w:p>
+            <w:proofErr w:type="spellStart"/>
             <w:r>
               <w:t>xpath</w:t>
             </w:r>
+            <w:proofErr w:type="spellEnd"/>
           </w:p>
         </w:tc>
         <w:tc>
@@ -711,8 +1298,23 @@
             <w:tcW w:w="4675" w:type="dxa"/>
           </w:tcPr>
           <w:p>
-            <w:r>
-              <w:t>driver.findElement(By.xpath(&lt;expression&gt;))</w:t>
+            <w:proofErr w:type="spellStart"/>
+            <w:proofErr w:type="gramStart"/>
+            <w:r>
+              <w:t>driver.findElement</w:t>
+            </w:r>
+            <w:proofErr w:type="spellEnd"/>
+            <w:proofErr w:type="gramEnd"/>
+            <w:r>
+              <w:t>(</w:t>
+            </w:r>
+            <w:proofErr w:type="spellStart"/>
+            <w:r>
+              <w:t>By.xpath</w:t>
+            </w:r>
+            <w:proofErr w:type="spellEnd"/>
+            <w:r>
+              <w:t>(&lt;expression&gt;))</w:t>
             </w:r>
           </w:p>
         </w:tc>
@@ -726,9 +1328,11 @@
             <w:tcW w:w="4675" w:type="dxa"/>
           </w:tcPr>
           <w:p>
+            <w:proofErr w:type="spellStart"/>
             <w:r>
               <w:t>javascript</w:t>
             </w:r>
+            <w:proofErr w:type="spellEnd"/>
           </w:p>
         </w:tc>
         <w:tc>
@@ -736,8 +1340,23 @@
             <w:tcW w:w="4675" w:type="dxa"/>
           </w:tcPr>
           <w:p>
-            <w:r>
-              <w:t>driver.executeScript(&lt;javascript&gt;)</w:t>
+            <w:proofErr w:type="spellStart"/>
+            <w:proofErr w:type="gramStart"/>
+            <w:r>
+              <w:t>driver.executeScript</w:t>
+            </w:r>
+            <w:proofErr w:type="spellEnd"/>
+            <w:proofErr w:type="gramEnd"/>
+            <w:r>
+              <w:t>(&lt;</w:t>
+            </w:r>
+            <w:proofErr w:type="spellStart"/>
+            <w:r>
+              <w:t>javascript</w:t>
+            </w:r>
+            <w:proofErr w:type="spellEnd"/>
+            <w:r>
+              <w:t>&gt;)</w:t>
             </w:r>
           </w:p>
         </w:tc>
@@ -797,8 +1416,18 @@
             <w:tcW w:w="4675" w:type="dxa"/>
           </w:tcPr>
           <w:p>
-            <w:r>
-              <w:t>.sendkeys(“text”)</w:t>
+            <w:proofErr w:type="gramStart"/>
+            <w:r>
+              <w:t>.</w:t>
+            </w:r>
+            <w:proofErr w:type="spellStart"/>
+            <w:r>
+              <w:t>sendkeys</w:t>
+            </w:r>
+            <w:proofErr w:type="spellEnd"/>
+            <w:proofErr w:type="gramEnd"/>
+            <w:r>
+              <w:t>(“text”)</w:t>
             </w:r>
           </w:p>
         </w:tc>
@@ -822,8 +1451,13 @@
             <w:tcW w:w="4675" w:type="dxa"/>
           </w:tcPr>
           <w:p>
-            <w:r>
-              <w:t>.click()</w:t>
+            <w:proofErr w:type="gramStart"/>
+            <w:r>
+              <w:t>.click</w:t>
+            </w:r>
+            <w:proofErr w:type="gramEnd"/>
+            <w:r>
+              <w:t>()</w:t>
             </w:r>
           </w:p>
         </w:tc>
@@ -833,7 +1467,15 @@
           </w:tcPr>
           <w:p>
             <w:r>
-              <w:t>It press the element</w:t>
+              <w:t xml:space="preserve">It </w:t>
+            </w:r>
+            <w:proofErr w:type="gramStart"/>
+            <w:r>
+              <w:t>press</w:t>
+            </w:r>
+            <w:proofErr w:type="gramEnd"/>
+            <w:r>
+              <w:t xml:space="preserve"> the element</w:t>
             </w:r>
           </w:p>
         </w:tc>
@@ -847,8 +1489,13 @@
             <w:tcW w:w="4675" w:type="dxa"/>
           </w:tcPr>
           <w:p>
-            <w:r>
-              <w:t>.submit()</w:t>
+            <w:proofErr w:type="gramStart"/>
+            <w:r>
+              <w:t>.submit</w:t>
+            </w:r>
+            <w:proofErr w:type="gramEnd"/>
+            <w:r>
+              <w:t>()</w:t>
             </w:r>
           </w:p>
         </w:tc>
@@ -874,7 +1521,21 @@
           <w:tcPr>
             <w:tcW w:w="4675" w:type="dxa"/>
           </w:tcPr>
-          <w:p/>
+          <w:p>
+            <w:proofErr w:type="gramStart"/>
+            <w:r>
+              <w:t>.</w:t>
+            </w:r>
+            <w:proofErr w:type="spellStart"/>
+            <w:r>
+              <w:t>isEnable</w:t>
+            </w:r>
+            <w:proofErr w:type="spellEnd"/>
+            <w:proofErr w:type="gramEnd"/>
+            <w:r>
+              <w:t>(element)</w:t>
+            </w:r>
+          </w:p>
         </w:tc>
         <w:tc>
           <w:tcPr>
@@ -970,6 +1631,267 @@
       </w:tr>
     </w:tbl>
     <w:p/>
+    <w:p>
+      <w:pPr>
+        <w:rPr>
+          <w:b/>
+          <w:bCs/>
+        </w:rPr>
+      </w:pPr>
+      <w:proofErr w:type="spellStart"/>
+      <w:r>
+        <w:rPr>
+          <w:b/>
+          <w:bCs/>
+        </w:rPr>
+        <w:t>WebDriverWait</w:t>
+      </w:r>
+      <w:proofErr w:type="spellEnd"/>
+    </w:p>
+    <w:p>
+      <w:r>
+        <w:t xml:space="preserve">This method </w:t>
+      </w:r>
+      <w:proofErr w:type="gramStart"/>
+      <w:r>
+        <w:t>wait</w:t>
+      </w:r>
+      <w:proofErr w:type="gramEnd"/>
+      <w:r>
+        <w:t xml:space="preserve"> until element is visible.</w:t>
+      </w:r>
+    </w:p>
+    <w:p>
+      <w:pPr>
+        <w:shd w:val="clear" w:color="auto" w:fill="FFFFFF"/>
+        <w:spacing w:after="0" w:line="324" w:lineRule="atLeast"/>
+        <w:rPr>
+          <w:rFonts w:ascii="Consolas" w:eastAsia="Times New Roman" w:hAnsi="Consolas" w:cs="Times New Roman"/>
+          <w:color w:val="AAAAAA"/>
+          <w:sz w:val="18"/>
+          <w:szCs w:val="18"/>
+        </w:rPr>
+      </w:pPr>
+      <w:proofErr w:type="spellStart"/>
+      <w:r>
+        <w:rPr>
+          <w:rFonts w:ascii="Consolas" w:eastAsia="Times New Roman" w:hAnsi="Consolas" w:cs="Times New Roman"/>
+          <w:color w:val="000000"/>
+          <w:sz w:val="18"/>
+          <w:szCs w:val="18"/>
+        </w:rPr>
+        <w:t>WebDriverWait</w:t>
+      </w:r>
+      <w:proofErr w:type="spellEnd"/>
+      <w:r>
+        <w:rPr>
+          <w:rFonts w:ascii="Consolas" w:eastAsia="Times New Roman" w:hAnsi="Consolas" w:cs="Times New Roman"/>
+          <w:color w:val="000000"/>
+          <w:sz w:val="18"/>
+          <w:szCs w:val="18"/>
+        </w:rPr>
+        <w:t xml:space="preserve"> wait = </w:t>
+      </w:r>
+      <w:r>
+        <w:rPr>
+          <w:rFonts w:ascii="Consolas" w:eastAsia="Times New Roman" w:hAnsi="Consolas" w:cs="Times New Roman"/>
+          <w:color w:val="4DA0D2"/>
+          <w:sz w:val="18"/>
+          <w:szCs w:val="18"/>
+          <w:shd w:val="clear" w:color="auto" w:fill="F0F0F0"/>
+        </w:rPr>
+        <w:t>new</w:t>
+      </w:r>
+      <w:r>
+        <w:rPr>
+          <w:rFonts w:ascii="Consolas" w:eastAsia="Times New Roman" w:hAnsi="Consolas" w:cs="Times New Roman"/>
+          <w:color w:val="000000"/>
+          <w:sz w:val="18"/>
+          <w:szCs w:val="18"/>
+        </w:rPr>
+        <w:t xml:space="preserve"> </w:t>
+      </w:r>
+      <w:proofErr w:type="spellStart"/>
+      <w:proofErr w:type="gramStart"/>
+      <w:r>
+        <w:rPr>
+          <w:rFonts w:ascii="Consolas" w:eastAsia="Times New Roman" w:hAnsi="Consolas" w:cs="Times New Roman"/>
+          <w:color w:val="0086B3"/>
+          <w:sz w:val="18"/>
+          <w:szCs w:val="18"/>
+        </w:rPr>
+        <w:t>WebDriverWait</w:t>
+      </w:r>
+      <w:proofErr w:type="spellEnd"/>
+      <w:r>
+        <w:rPr>
+          <w:rFonts w:ascii="Consolas" w:eastAsia="Times New Roman" w:hAnsi="Consolas" w:cs="Times New Roman"/>
+          <w:color w:val="777777"/>
+          <w:sz w:val="18"/>
+          <w:szCs w:val="18"/>
+        </w:rPr>
+        <w:t>(</w:t>
+      </w:r>
+      <w:proofErr w:type="gramEnd"/>
+      <w:r>
+        <w:rPr>
+          <w:rFonts w:ascii="Consolas" w:eastAsia="Times New Roman" w:hAnsi="Consolas" w:cs="Times New Roman"/>
+          <w:color w:val="000000"/>
+          <w:sz w:val="18"/>
+          <w:szCs w:val="18"/>
+        </w:rPr>
+        <w:t xml:space="preserve">driver, </w:t>
+      </w:r>
+      <w:r>
+        <w:rPr>
+          <w:rFonts w:ascii="Consolas" w:eastAsia="Times New Roman" w:hAnsi="Consolas" w:cs="Times New Roman"/>
+          <w:color w:val="009999"/>
+          <w:sz w:val="18"/>
+          <w:szCs w:val="18"/>
+        </w:rPr>
+        <w:t>5</w:t>
+      </w:r>
+      <w:r>
+        <w:rPr>
+          <w:rFonts w:ascii="Consolas" w:eastAsia="Times New Roman" w:hAnsi="Consolas" w:cs="Times New Roman"/>
+          <w:color w:val="777777"/>
+          <w:sz w:val="18"/>
+          <w:szCs w:val="18"/>
+        </w:rPr>
+        <w:t>)</w:t>
+      </w:r>
+      <w:r>
+        <w:rPr>
+          <w:rFonts w:ascii="Consolas" w:eastAsia="Times New Roman" w:hAnsi="Consolas" w:cs="Times New Roman"/>
+          <w:color w:val="000000"/>
+          <w:sz w:val="18"/>
+          <w:szCs w:val="18"/>
+        </w:rPr>
+        <w:t>;</w:t>
+      </w:r>
+    </w:p>
+    <w:p>
+      <w:pPr>
+        <w:shd w:val="clear" w:color="auto" w:fill="FFFFFF"/>
+        <w:spacing w:after="0" w:line="324" w:lineRule="atLeast"/>
+        <w:rPr>
+          <w:rFonts w:ascii="Consolas" w:eastAsia="Times New Roman" w:hAnsi="Consolas" w:cs="Times New Roman"/>
+          <w:color w:val="AAAAAA"/>
+          <w:sz w:val="18"/>
+          <w:szCs w:val="18"/>
+        </w:rPr>
+      </w:pPr>
+      <w:proofErr w:type="gramStart"/>
+      <w:r>
+        <w:rPr>
+          <w:rFonts w:ascii="Consolas" w:eastAsia="Times New Roman" w:hAnsi="Consolas" w:cs="Times New Roman"/>
+          <w:color w:val="000000"/>
+          <w:sz w:val="18"/>
+          <w:szCs w:val="18"/>
+        </w:rPr>
+        <w:t>wait.</w:t>
+      </w:r>
+      <w:r>
+        <w:rPr>
+          <w:rFonts w:ascii="Consolas" w:eastAsia="Times New Roman" w:hAnsi="Consolas" w:cs="Times New Roman"/>
+          <w:color w:val="0086B3"/>
+          <w:sz w:val="18"/>
+          <w:szCs w:val="18"/>
+        </w:rPr>
+        <w:t>until</w:t>
+      </w:r>
+      <w:proofErr w:type="gramEnd"/>
+      <w:r>
+        <w:rPr>
+          <w:rFonts w:ascii="Consolas" w:eastAsia="Times New Roman" w:hAnsi="Consolas" w:cs="Times New Roman"/>
+          <w:color w:val="777777"/>
+          <w:sz w:val="18"/>
+          <w:szCs w:val="18"/>
+        </w:rPr>
+        <w:t>(</w:t>
+      </w:r>
+      <w:r>
+        <w:rPr>
+          <w:rFonts w:ascii="Consolas" w:eastAsia="Times New Roman" w:hAnsi="Consolas" w:cs="Times New Roman"/>
+          <w:color w:val="000000"/>
+          <w:sz w:val="18"/>
+          <w:szCs w:val="18"/>
+        </w:rPr>
+        <w:t>ExpectedConditions.</w:t>
+      </w:r>
+      <w:r>
+        <w:rPr>
+          <w:rFonts w:ascii="Consolas" w:eastAsia="Times New Roman" w:hAnsi="Consolas" w:cs="Times New Roman"/>
+          <w:color w:val="0086B3"/>
+          <w:sz w:val="18"/>
+          <w:szCs w:val="18"/>
+        </w:rPr>
+        <w:t>visibilityOfElementLocated</w:t>
+      </w:r>
+      <w:r>
+        <w:rPr>
+          <w:rFonts w:ascii="Consolas" w:eastAsia="Times New Roman" w:hAnsi="Consolas" w:cs="Times New Roman"/>
+          <w:color w:val="777777"/>
+          <w:sz w:val="18"/>
+          <w:szCs w:val="18"/>
+        </w:rPr>
+        <w:t>(</w:t>
+      </w:r>
+      <w:r>
+        <w:rPr>
+          <w:rFonts w:ascii="Consolas" w:eastAsia="Times New Roman" w:hAnsi="Consolas" w:cs="Times New Roman"/>
+          <w:color w:val="000000"/>
+          <w:sz w:val="18"/>
+          <w:szCs w:val="18"/>
+        </w:rPr>
+        <w:t>By.</w:t>
+      </w:r>
+      <w:r>
+        <w:rPr>
+          <w:rFonts w:ascii="Consolas" w:eastAsia="Times New Roman" w:hAnsi="Consolas" w:cs="Times New Roman"/>
+          <w:color w:val="0086B3"/>
+          <w:sz w:val="18"/>
+          <w:szCs w:val="18"/>
+        </w:rPr>
+        <w:t>id</w:t>
+      </w:r>
+      <w:r>
+        <w:rPr>
+          <w:rFonts w:ascii="Consolas" w:eastAsia="Times New Roman" w:hAnsi="Consolas" w:cs="Times New Roman"/>
+          <w:color w:val="777777"/>
+          <w:sz w:val="18"/>
+          <w:szCs w:val="18"/>
+        </w:rPr>
+        <w:t>(</w:t>
+      </w:r>
+      <w:r>
+        <w:rPr>
+          <w:rFonts w:ascii="Consolas" w:eastAsia="Times New Roman" w:hAnsi="Consolas" w:cs="Times New Roman"/>
+          <w:color w:val="DD1144"/>
+          <w:sz w:val="18"/>
+          <w:szCs w:val="18"/>
+        </w:rPr>
+        <w:t>"tp-forgot-password"</w:t>
+      </w:r>
+      <w:r>
+        <w:rPr>
+          <w:rFonts w:ascii="Consolas" w:eastAsia="Times New Roman" w:hAnsi="Consolas" w:cs="Times New Roman"/>
+          <w:color w:val="777777"/>
+          <w:sz w:val="18"/>
+          <w:szCs w:val="18"/>
+        </w:rPr>
+        <w:t>)))</w:t>
+      </w:r>
+      <w:r>
+        <w:rPr>
+          <w:rFonts w:ascii="Consolas" w:eastAsia="Times New Roman" w:hAnsi="Consolas" w:cs="Times New Roman"/>
+          <w:color w:val="000000"/>
+          <w:sz w:val="18"/>
+          <w:szCs w:val="18"/>
+        </w:rPr>
+        <w:t>;</w:t>
+      </w:r>
+    </w:p>
     <w:p/>
     <w:sectPr>
       <w:pgSz w:w="12240" w:h="15840"/>
@@ -1541,6 +2463,41 @@
       <w:u w:val="single"/>
     </w:rPr>
   </w:style>
+  <w:style w:type="character" w:customStyle="1" w:styleId="enlighter-text">
+    <w:name w:val="enlighter-text"/>
+    <w:basedOn w:val="DefaultParagraphFont"/>
+    <w:rsid w:val="00954D40"/>
+  </w:style>
+  <w:style w:type="character" w:customStyle="1" w:styleId="enlighter-k3">
+    <w:name w:val="enlighter-k3"/>
+    <w:basedOn w:val="DefaultParagraphFont"/>
+    <w:rsid w:val="00954D40"/>
+  </w:style>
+  <w:style w:type="character" w:customStyle="1" w:styleId="enlighter-m0">
+    <w:name w:val="enlighter-m0"/>
+    <w:basedOn w:val="DefaultParagraphFont"/>
+    <w:rsid w:val="00954D40"/>
+  </w:style>
+  <w:style w:type="character" w:customStyle="1" w:styleId="enlighter-g1">
+    <w:name w:val="enlighter-g1"/>
+    <w:basedOn w:val="DefaultParagraphFont"/>
+    <w:rsid w:val="00954D40"/>
+  </w:style>
+  <w:style w:type="character" w:customStyle="1" w:styleId="enlighter-n1">
+    <w:name w:val="enlighter-n1"/>
+    <w:basedOn w:val="DefaultParagraphFont"/>
+    <w:rsid w:val="00954D40"/>
+  </w:style>
+  <w:style w:type="character" w:customStyle="1" w:styleId="enlighter-m3">
+    <w:name w:val="enlighter-m3"/>
+    <w:basedOn w:val="DefaultParagraphFont"/>
+    <w:rsid w:val="00954D40"/>
+  </w:style>
+  <w:style w:type="character" w:customStyle="1" w:styleId="enlighter-s0">
+    <w:name w:val="enlighter-s0"/>
+    <w:basedOn w:val="DefaultParagraphFont"/>
+    <w:rsid w:val="00954D40"/>
+  </w:style>
 </w:styles>
 </file>
 

</xml_diff>